<commit_message>
Updates to BRD and Site Map
Updated BRD and Site Map
</commit_message>
<xml_diff>
--- a/MIlestone 1 Docs/Site Map.docx
+++ b/MIlestone 1 Docs/Site Map.docx
@@ -73,19 +73,8 @@
           <w:sz w:val="40"/>
           <w:szCs w:val="40"/>
         </w:rPr>
-        <w:t xml:space="preserve">Project Name: </w:t>
-      </w:r>
-      <w:proofErr w:type="spellStart"/>
-      <w:r>
-        <w:rPr>
-          <w:rFonts w:ascii="Arial" w:eastAsia="Times New Roman" w:hAnsi="Arial" w:cs="Arial"/>
-          <w:color w:val="000000"/>
-          <w:sz w:val="40"/>
-          <w:szCs w:val="40"/>
-        </w:rPr>
-        <w:t>ArrowNav</w:t>
-      </w:r>
-      <w:proofErr w:type="spellEnd"/>
+        <w:t>Project Name: ArrowNav</w:t>
+      </w:r>
     </w:p>
     <w:p>
       <w:pPr>
@@ -141,19 +130,8 @@
           <w:sz w:val="22"/>
           <w:szCs w:val="22"/>
         </w:rPr>
-        <w:t xml:space="preserve">Christian </w:t>
-      </w:r>
-      <w:proofErr w:type="spellStart"/>
-      <w:r>
-        <w:rPr>
-          <w:rFonts w:ascii="Arial" w:eastAsia="Times New Roman" w:hAnsi="Arial" w:cs="Arial"/>
-          <w:color w:val="000000"/>
-          <w:sz w:val="22"/>
-          <w:szCs w:val="22"/>
-        </w:rPr>
-        <w:t>Lucatero</w:t>
-      </w:r>
-      <w:proofErr w:type="spellEnd"/>
+        <w:t>Christian Lucatero</w:t>
+      </w:r>
     </w:p>
     <w:p>
       <w:pPr>
@@ -171,19 +149,8 @@
           <w:sz w:val="22"/>
           <w:szCs w:val="22"/>
         </w:rPr>
-        <w:t xml:space="preserve">Curtis </w:t>
-      </w:r>
-      <w:proofErr w:type="spellStart"/>
-      <w:r>
-        <w:rPr>
-          <w:rFonts w:ascii="Arial" w:eastAsia="Times New Roman" w:hAnsi="Arial" w:cs="Arial"/>
-          <w:color w:val="000000"/>
-          <w:sz w:val="22"/>
-          <w:szCs w:val="22"/>
-        </w:rPr>
-        <w:t>Nishihira</w:t>
-      </w:r>
-      <w:proofErr w:type="spellEnd"/>
+        <w:t>Curtis Nishihira</w:t>
+      </w:r>
     </w:p>
     <w:p>
       <w:pPr>
@@ -262,45 +229,41 @@
         </w:rPr>
       </w:pPr>
     </w:p>
+    <w:p/>
+    <w:p/>
+    <w:p/>
+    <w:p/>
+    <w:p/>
+    <w:p/>
+    <w:p/>
+    <w:p/>
+    <w:p/>
+    <w:p/>
+    <w:p/>
+    <w:p/>
+    <w:p/>
+    <w:p/>
+    <w:p/>
+    <w:p/>
+    <w:p/>
+    <w:p/>
+    <w:p/>
+    <w:p/>
+    <w:p/>
+    <w:p/>
+    <w:p/>
+    <w:p/>
+    <w:p/>
     <w:p>
       <w:r>
-        <w:t>Professor Notes: Remove Overlapping Lines</w:t>
-      </w:r>
-    </w:p>
-    <w:p/>
-    <w:p/>
-    <w:p/>
-    <w:p/>
-    <w:p/>
-    <w:p/>
-    <w:p/>
-    <w:p/>
-    <w:p/>
-    <w:p/>
-    <w:p/>
-    <w:p/>
-    <w:p/>
-    <w:p/>
-    <w:p/>
-    <w:p/>
-    <w:p/>
-    <w:p/>
-    <w:p/>
-    <w:p/>
-    <w:p/>
-    <w:p/>
-    <w:p/>
-    <w:p/>
-    <w:p/>
-    <w:p>
-      <w:r>
         <w:rPr>
           <w:noProof/>
         </w:rPr>
+        <w:lastRenderedPageBreak/>
         <w:drawing>
-          <wp:inline distT="0" distB="0" distL="0" distR="0" wp14:anchorId="15D71584" wp14:editId="6B60C29F">
-            <wp:extent cx="5943600" cy="5792470"/>
-            <wp:effectExtent l="0" t="0" r="0" b="0"/>
+          <wp:inline distT="0" distB="0" distL="0" distR="0" wp14:anchorId="7AA2011D" wp14:editId="0D53A864">
+            <wp:extent cx="5943600" cy="7153275"/>
+            <wp:effectExtent l="0" t="0" r="0" b="9525"/>
             <wp:docPr id="1" name="Picture 1" descr="Diagram, engineering drawing&#10;&#10;Description automatically generated"/>
             <wp:cNvGraphicFramePr>
               <a:graphicFrameLocks xmlns:a="http://schemas.openxmlformats.org/drawingml/2006/main" noChangeAspect="1"/>
@@ -313,13 +276,7 @@
                     <pic:cNvPicPr/>
                   </pic:nvPicPr>
                   <pic:blipFill>
-                    <a:blip r:embed="rId4" cstate="print">
-                      <a:extLst>
-                        <a:ext uri="{28A0092B-C50C-407E-A947-70E740481C1C}">
-                          <a14:useLocalDpi xmlns:a14="http://schemas.microsoft.com/office/drawing/2010/main" val="0"/>
-                        </a:ext>
-                      </a:extLst>
-                    </a:blip>
+                    <a:blip r:embed="rId4"/>
                     <a:stretch>
                       <a:fillRect/>
                     </a:stretch>
@@ -327,7 +284,7 @@
                   <pic:spPr>
                     <a:xfrm>
                       <a:off x="0" y="0"/>
-                      <a:ext cx="5943600" cy="5792470"/>
+                      <a:ext cx="5943600" cy="7153275"/>
                     </a:xfrm>
                     <a:prstGeom prst="rect">
                       <a:avLst/>

</xml_diff>